<commit_message>
se agrega imagen comando poweroff
</commit_message>
<xml_diff>
--- a/clase12/Ejercitacion clase 12.docx
+++ b/clase12/Ejercitacion clase 12.docx
@@ -1222,15 +1222,7 @@
           <w:sz w:val="24"/>
           <w:szCs w:val="24"/>
         </w:rPr>
-        <w:t xml:space="preserve"> el documen</w:t>
-      </w:r>
-      <w:r>
-        <w:rPr>
-          <w:rFonts w:ascii="Open Sans" w:eastAsia="Open Sans" w:hAnsi="Open Sans" w:cs="Open Sans"/>
-          <w:sz w:val="24"/>
-          <w:szCs w:val="24"/>
-        </w:rPr>
-        <w:t xml:space="preserve">to a la </w:t>
+        <w:t xml:space="preserve"> el documento a la </w:t>
       </w:r>
       <w:r>
         <w:rPr>
@@ -1303,8 +1295,61 @@
         <w:t>.</w:t>
       </w:r>
     </w:p>
+    <w:p>
+      <w:pPr>
+        <w:widowControl w:val="0"/>
+        <w:spacing w:line="360" w:lineRule="auto"/>
+        <w:ind w:left="1800"/>
+        <w:rPr>
+          <w:rFonts w:ascii="Rajdhani" w:eastAsia="Rajdhani" w:hAnsi="Rajdhani" w:cs="Rajdhani"/>
+          <w:b/>
+          <w:sz w:val="24"/>
+          <w:szCs w:val="24"/>
+        </w:rPr>
+      </w:pPr>
+      <w:r>
+        <w:rPr>
+          <w:noProof/>
+        </w:rPr>
+        <w:drawing>
+          <wp:inline distT="0" distB="0" distL="0" distR="0" wp14:anchorId="4008BBA9" wp14:editId="76FD8DDE">
+            <wp:extent cx="6843395" cy="1575435"/>
+            <wp:effectExtent l="0" t="0" r="0" b="5715"/>
+            <wp:docPr id="6" name="Imagen 6"/>
+            <wp:cNvGraphicFramePr>
+              <a:graphicFrameLocks xmlns:a="http://schemas.openxmlformats.org/drawingml/2006/main" noChangeAspect="1"/>
+            </wp:cNvGraphicFramePr>
+            <a:graphic xmlns:a="http://schemas.openxmlformats.org/drawingml/2006/main">
+              <a:graphicData uri="http://schemas.openxmlformats.org/drawingml/2006/picture">
+                <pic:pic xmlns:pic="http://schemas.openxmlformats.org/drawingml/2006/picture">
+                  <pic:nvPicPr>
+                    <pic:cNvPr id="1" name=""/>
+                    <pic:cNvPicPr/>
+                  </pic:nvPicPr>
+                  <pic:blipFill>
+                    <a:blip r:embed="rId12"/>
+                    <a:stretch>
+                      <a:fillRect/>
+                    </a:stretch>
+                  </pic:blipFill>
+                  <pic:spPr>
+                    <a:xfrm>
+                      <a:off x="0" y="0"/>
+                      <a:ext cx="6843395" cy="1575435"/>
+                    </a:xfrm>
+                    <a:prstGeom prst="rect">
+                      <a:avLst/>
+                    </a:prstGeom>
+                  </pic:spPr>
+                </pic:pic>
+              </a:graphicData>
+            </a:graphic>
+          </wp:inline>
+        </w:drawing>
+      </w:r>
+    </w:p>
     <w:sectPr>
-      <w:footerReference w:type="default" r:id="rId12"/>
+      <w:footerReference w:type="default" r:id="rId13"/>
       <w:pgSz w:w="11920" w:h="16840"/>
       <w:pgMar w:top="30" w:right="1138" w:bottom="591" w:left="5" w:header="1133" w:footer="1133" w:gutter="0"/>
       <w:pgNumType w:start="1"/>

</xml_diff>